<commit_message>
saving changes inside branch
</commit_message>
<xml_diff>
--- a/md.docx
+++ b/md.docx
@@ -12,6 +12,18 @@
       <w:r>
         <w:rPr/>
         <w:t>My name is Prashanth Desai</w:t>
+      </w:r>
+    </w:p>
+    <w:p>
+      <w:pPr>
+        <w:pStyle w:val="Normal"/>
+        <w:bidi w:val="0"/>
+        <w:jc w:val="left"/>
+        <w:rPr/>
+      </w:pPr>
+      <w:r>
+        <w:rPr/>
+        <w:t>i am studying branch command in git</w:t>
       </w:r>
     </w:p>
     <w:sectPr>

</xml_diff>